<commit_message>
Add step 7 portion
</commit_message>
<xml_diff>
--- a/TsatsisChristopherGitTutorial-11-14-2016.docx
+++ b/TsatsisChristopherGitTutorial-11-14-2016.docx
@@ -49,57 +49,14 @@
       </w:r>
     </w:p>
     <w:p>
-      <w:proofErr w:type="spellStart"/>
-      <w:r>
-        <w:t>Github</w:t>
-      </w:r>
-      <w:proofErr w:type="spellEnd"/>
-      <w:r>
-        <w:t xml:space="preserve"> is a hosting service for your programs. You are allowed to upload your project, which can be made either public or private. </w:t>
-      </w:r>
-      <w:proofErr w:type="spellStart"/>
-      <w:r>
-        <w:t>Github</w:t>
-      </w:r>
-      <w:proofErr w:type="spellEnd"/>
-      <w:r>
-        <w:t xml:space="preserve"> was founded in February of 2008. There are a few alternatives to </w:t>
-      </w:r>
-      <w:proofErr w:type="spellStart"/>
-      <w:r>
-        <w:t>Github</w:t>
-      </w:r>
-      <w:proofErr w:type="spellEnd"/>
-      <w:r>
-        <w:t xml:space="preserve"> such as </w:t>
-      </w:r>
-      <w:proofErr w:type="spellStart"/>
-      <w:r>
-        <w:t>SourceForge</w:t>
-      </w:r>
-      <w:proofErr w:type="spellEnd"/>
-      <w:r>
-        <w:t xml:space="preserve">, </w:t>
-      </w:r>
-      <w:proofErr w:type="spellStart"/>
-      <w:r>
-        <w:t>Bitbucket</w:t>
-      </w:r>
-      <w:proofErr w:type="spellEnd"/>
-      <w:r>
-        <w:t xml:space="preserve">, and many more. </w:t>
-      </w:r>
-      <w:proofErr w:type="spellStart"/>
-      <w:r>
-        <w:t>Github</w:t>
-      </w:r>
-      <w:proofErr w:type="spellEnd"/>
-      <w:r>
-        <w:t xml:space="preserve"> is useful in today’s world because it allows employers to view your work directly. When applying for a position, the employers are allowed to analyze the way in which you perform a task to figure if you are suitable for a specific job.</w:t>
-      </w:r>
-    </w:p>
-    <w:p/>
-    <w:p/>
+      <w:r>
+        <w:t>Github is a hosting service for your programs. You are allowed to upload your project, which can be made either public or private. Github was founded in February of 2008. There are a few alternatives to Github such as SourceForge, Bitbucket, and many more. Github is useful in today’s world because it allows employers to view your work directly. When applying for a position, the employers are allowed to analyze the way in which you perform a task to figure if you are suitable for a specific job.</w:t>
+      </w:r>
+    </w:p>
+    <w:p>
+      <w:bookmarkStart w:id="0" w:name="_GoBack"/>
+      <w:bookmarkEnd w:id="0"/>
+    </w:p>
     <w:p>
       <w:pPr>
         <w:ind w:left="360"/>
@@ -446,8 +403,6 @@
         </w:rPr>
         <w:t xml:space="preserve"> </w:t>
       </w:r>
-      <w:bookmarkStart w:id="0" w:name="_GoBack"/>
-      <w:bookmarkEnd w:id="0"/>
     </w:p>
     <w:p>
       <w:pPr>
@@ -470,16 +425,14 @@
           <w:szCs w:val="24"/>
         </w:rPr>
       </w:pPr>
-    </w:p>
-    <w:p>
-      <w:pPr>
-        <w:jc w:val="both"/>
-        <w:rPr>
-          <w:rFonts w:ascii="Times New Roman" w:hAnsi="Times New Roman" w:cs="Times New Roman"/>
-          <w:sz w:val="144"/>
-          <w:szCs w:val="144"/>
-        </w:rPr>
-      </w:pPr>
+      <w:r>
+        <w:rPr>
+          <w:rFonts w:ascii="Times New Roman" w:hAnsi="Times New Roman" w:cs="Times New Roman"/>
+          <w:sz w:val="24"/>
+          <w:szCs w:val="24"/>
+        </w:rPr>
+        <w:t xml:space="preserve">For Step 7, I was able to create the pull request by clicking the edit button and forking the project. After I forked the project, I was then able to add the desired line and submit the pull request. I now have to wait for Professor Scharff to confirm the pull request for the changes to take place. </w:t>
+      </w:r>
     </w:p>
     <w:p/>
     <w:sectPr>

</xml_diff>